<commit_message>
refactor: update resume text
</commit_message>
<xml_diff>
--- a/assets/RobertNiemela_Resume.docx
+++ b/assets/RobertNiemela_Resume.docx
@@ -624,14 +624,14 @@
           <w:rFonts w:ascii="Verdana" w:cs="Verdana" w:eastAsia="Verdana" w:hAnsi="Verdana"/>
           <w:rtl w:val="0"/>
         </w:rPr>
-        <w:t xml:space="preserve">Update</w:t>
-      </w:r>
-      <w:r>
-        <w:rPr>
-          <w:rFonts w:ascii="Verdana" w:cs="Verdana" w:eastAsia="Verdana" w:hAnsi="Verdana"/>
-          <w:rtl w:val="0"/>
-        </w:rPr>
-        <w:t xml:space="preserve">d and added new features to the organization’s websites using modern front-end tech</w:t>
+        <w:t xml:space="preserve">Added</w:t>
+      </w:r>
+      <w:r>
+        <w:rPr>
+          <w:rFonts w:ascii="Verdana" w:cs="Verdana" w:eastAsia="Verdana" w:hAnsi="Verdana"/>
+          <w:rtl w:val="0"/>
+        </w:rPr>
+        <w:t xml:space="preserve"> new content and features to the organization’s websites using modern front-end tech</w:t>
       </w:r>
       <w:r>
         <w:rPr>
@@ -662,7 +662,12 @@
           <w:color w:val="2d2d2d"/>
           <w:rtl w:val="0"/>
         </w:rPr>
-        <w:t xml:space="preserve">Collaborated with other front-end and back-end developers to implement new functionality</w:t>
+        <w:t xml:space="preserve">Collaborated with other teams to develop internal and external websites</w:t>
+      </w:r>
+      <w:r>
+        <w:rPr>
+          <w:rtl w:val="0"/>
+        </w:rPr>
       </w:r>
     </w:p>
     <w:p>
@@ -674,16 +679,21 @@
         <w:ind w:left="720" w:hanging="360"/>
         <w:rPr>
           <w:rFonts w:ascii="Verdana" w:cs="Verdana" w:eastAsia="Verdana" w:hAnsi="Verdana"/>
-          <w:color w:val="2d2d2d"/>
-        </w:rPr>
-      </w:pPr>
-      <w:r>
-        <w:rPr>
-          <w:rFonts w:ascii="Verdana" w:cs="Verdana" w:eastAsia="Verdana" w:hAnsi="Verdana"/>
-          <w:color w:val="2d2d2d"/>
-          <w:rtl w:val="0"/>
-        </w:rPr>
-        <w:t xml:space="preserve">Developed new content for organization’s existing internal and external websites</w:t>
+        </w:rPr>
+      </w:pPr>
+      <w:r>
+        <w:rPr>
+          <w:rFonts w:ascii="Verdana" w:cs="Verdana" w:eastAsia="Verdana" w:hAnsi="Verdana"/>
+          <w:rtl w:val="0"/>
+        </w:rPr>
+        <w:t xml:space="preserve">Reinforced cod</w:t>
+      </w:r>
+      <w:r>
+        <w:rPr>
+          <w:rFonts w:ascii="Verdana" w:cs="Verdana" w:eastAsia="Verdana" w:hAnsi="Verdana"/>
+          <w:rtl w:val="0"/>
+        </w:rPr>
+        <w:t xml:space="preserve">e durability by adding unit-testing (Jest) and implementing TypeScript</w:t>
       </w:r>
     </w:p>
     <w:p>
@@ -702,33 +712,7 @@
           <w:rFonts w:ascii="Verdana" w:cs="Verdana" w:eastAsia="Verdana" w:hAnsi="Verdana"/>
           <w:rtl w:val="0"/>
         </w:rPr>
-        <w:t xml:space="preserve">Reinforced cod</w:t>
-      </w:r>
-      <w:r>
-        <w:rPr>
-          <w:rFonts w:ascii="Verdana" w:cs="Verdana" w:eastAsia="Verdana" w:hAnsi="Verdana"/>
-          <w:rtl w:val="0"/>
-        </w:rPr>
-        <w:t xml:space="preserve">e durability by adding unit-testing (Jest) and implementing TypeScript</w:t>
-      </w:r>
-    </w:p>
-    <w:p>
-      <w:pPr>
-        <w:numPr>
-          <w:ilvl w:val="0"/>
-          <w:numId w:val="2"/>
-        </w:numPr>
-        <w:ind w:left="720" w:hanging="360"/>
-        <w:rPr>
-          <w:rFonts w:ascii="Verdana" w:cs="Verdana" w:eastAsia="Verdana" w:hAnsi="Verdana"/>
-        </w:rPr>
-      </w:pPr>
-      <w:r>
-        <w:rPr>
-          <w:rFonts w:ascii="Verdana" w:cs="Verdana" w:eastAsia="Verdana" w:hAnsi="Verdana"/>
-          <w:rtl w:val="0"/>
-        </w:rPr>
-        <w:t xml:space="preserve">Ensured websites looked and functioned appropriately on different devices and targeted browser versions</w:t>
+        <w:t xml:space="preserve">Ensured websites looked and functioned appropriately on different devices and browser versions</w:t>
       </w:r>
     </w:p>
     <w:p>

</xml_diff>